<commit_message>
Reorganized the files. Created phase 5.
</commit_message>
<xml_diff>
--- a/TeamOctopus/Phase3/iteration3/_iteration3_questions.docx
+++ b/TeamOctopus/Phase3/iteration3/_iteration3_questions.docx
@@ -20,10 +20,7 @@
         <w:t>Can you try to bring up the good wife page, without searching?</w:t>
       </w:r>
     </w:p>
-    <w:p>
-      <w:bookmarkStart w:id="0" w:name="_GoBack"/>
-      <w:bookmarkEnd w:id="0"/>
-    </w:p>
+    <w:p/>
     <w:p>
       <w:pPr>
         <w:rPr>
@@ -34,27 +31,17 @@
         <w:rPr>
           <w:u w:val="single"/>
         </w:rPr>
-        <w:t>Each Page</w:t>
-      </w:r>
-    </w:p>
-    <w:p>
-      <w:r>
-        <w:t>Are we missing any functionality you would expect with this page?</w:t>
-      </w:r>
-    </w:p>
-    <w:p>
-      <w:r>
-        <w:t>How would you improve this page?</w:t>
-      </w:r>
-    </w:p>
-    <w:p>
-      <w:r>
-        <w:t>Everything on this page self-explanatory?</w:t>
-      </w:r>
-    </w:p>
-    <w:p>
-      <w:r>
-        <w:t>Does this page have good affordance?</w:t>
+        <w:t>Good Wife Info Page</w:t>
+      </w:r>
+    </w:p>
+    <w:p>
+      <w:r>
+        <w:t>Which comment section do you prefer?</w:t>
+      </w:r>
+    </w:p>
+    <w:p>
+      <w:r>
+        <w:t>Which layout do you prefer (VS The Martian)?</w:t>
       </w:r>
     </w:p>
     <w:p/>
@@ -68,40 +55,33 @@
         <w:rPr>
           <w:u w:val="single"/>
         </w:rPr>
-        <w:t xml:space="preserve">Good Wife </w:t>
-      </w:r>
-      <w:r>
-        <w:rPr>
-          <w:u w:val="single"/>
-        </w:rPr>
-        <w:t>Info Page</w:t>
-      </w:r>
-    </w:p>
-    <w:p>
-      <w:r>
-        <w:t>Which comment section do you prefer?</w:t>
-      </w:r>
-    </w:p>
-    <w:p>
-      <w:r>
-        <w:t>Which layout do you prefer</w:t>
-      </w:r>
-      <w:r>
-        <w:t xml:space="preserve"> (VS </w:t>
-      </w:r>
-      <w:proofErr w:type="gramStart"/>
-      <w:r>
-        <w:t>The</w:t>
-      </w:r>
-      <w:proofErr w:type="gramEnd"/>
-      <w:r>
-        <w:t xml:space="preserve"> Martian)</w:t>
-      </w:r>
-      <w:r>
-        <w:t>?</w:t>
-      </w:r>
-    </w:p>
-    <w:p/>
+        <w:t>Each Page</w:t>
+      </w:r>
+    </w:p>
+    <w:p>
+      <w:r>
+        <w:t>Are we missing any functionality you would expect with this page?</w:t>
+      </w:r>
+    </w:p>
+    <w:p>
+      <w:r>
+        <w:t>How would you improve this page?</w:t>
+      </w:r>
+    </w:p>
+    <w:p>
+      <w:r>
+        <w:t>Everything on this page self-explanatory?</w:t>
+      </w:r>
+    </w:p>
+    <w:p>
+      <w:r>
+        <w:t>Does this page have good affordance?</w:t>
+      </w:r>
+    </w:p>
+    <w:p>
+      <w:bookmarkStart w:id="0" w:name="_GoBack"/>
+      <w:bookmarkEnd w:id="0"/>
+    </w:p>
     <w:p>
       <w:pPr>
         <w:rPr>

</xml_diff>